<commit_message>
Skrevet om print funktionen
</commit_message>
<xml_diff>
--- a/HVAD DER SKAL LAVES I RAPPORTEN VIGTIG!!!!!!!!!!.docx
+++ b/HVAD DER SKAL LAVES I RAPPORTEN VIGTIG!!!!!!!!!!.docx
@@ -18,12 +18,14 @@
           <w:lang w:val="en-GB"/>
         </w:rPr>
       </w:pPr>
+      <w:proofErr w:type="spellStart"/>
       <w:r>
         <w:rPr>
           <w:lang w:val="en-GB"/>
         </w:rPr>
         <w:t>Programdokumentation</w:t>
       </w:r>
+      <w:proofErr w:type="spellEnd"/>
     </w:p>
     <w:p>
       <w:pPr>
@@ -60,12 +62,14 @@
           <w:lang w:val="en-GB"/>
         </w:rPr>
       </w:pPr>
+      <w:proofErr w:type="spellStart"/>
       <w:r>
         <w:rPr>
           <w:lang w:val="en-GB"/>
         </w:rPr>
         <w:t>Genetik</w:t>
       </w:r>
+      <w:proofErr w:type="spellEnd"/>
     </w:p>
     <w:p>
       <w:pPr>
@@ -90,26 +94,14 @@
           <w:lang w:val="en-GB"/>
         </w:rPr>
       </w:pPr>
-      <w:r>
-        <w:rPr>
-          <w:lang w:val="en-GB"/>
-        </w:rPr>
-        <w:t>Printschedule</w:t>
-      </w:r>
-    </w:p>
-    <w:p>
-      <w:pPr>
-        <w:spacing w:line="240" w:lineRule="auto"/>
-        <w:rPr>
-          <w:lang w:val="en-GB"/>
-        </w:rPr>
-      </w:pPr>
+      <w:proofErr w:type="spellStart"/>
       <w:r>
         <w:rPr>
           <w:lang w:val="en-GB"/>
         </w:rPr>
         <w:t>Diagrammer</w:t>
       </w:r>
+      <w:proofErr w:type="spellEnd"/>
     </w:p>
     <w:p>
       <w:pPr>
@@ -131,14 +123,42 @@
         <w:rPr>
           <w:lang w:val="en-GB"/>
         </w:rPr>
-        <w:t>Test af programmet</w:t>
-      </w:r>
-    </w:p>
-    <w:p>
-      <w:pPr>
-        <w:spacing w:line="240" w:lineRule="auto"/>
-      </w:pPr>
-      <w:r>
+        <w:t xml:space="preserve">Test </w:t>
+      </w:r>
+      <w:proofErr w:type="spellStart"/>
+      <w:r>
+        <w:rPr>
+          <w:lang w:val="en-GB"/>
+        </w:rPr>
+        <w:t>af</w:t>
+      </w:r>
+      <w:proofErr w:type="spellEnd"/>
+      <w:r>
+        <w:rPr>
+          <w:lang w:val="en-GB"/>
+        </w:rPr>
+        <w:t xml:space="preserve"> </w:t>
+      </w:r>
+      <w:proofErr w:type="spellStart"/>
+      <w:r>
+        <w:rPr>
+          <w:lang w:val="en-GB"/>
+        </w:rPr>
+        <w:t>programmet</w:t>
+      </w:r>
+      <w:proofErr w:type="spellEnd"/>
+    </w:p>
+    <w:p>
+      <w:pPr>
+        <w:spacing w:line="240" w:lineRule="auto"/>
+        <w:rPr>
+          <w:lang w:val="en-GB"/>
+        </w:rPr>
+      </w:pPr>
+      <w:r>
+        <w:rPr>
+          <w:lang w:val="en-GB"/>
+        </w:rPr>
         <w:t>Fitness, crossover, mutation</w:t>
       </w:r>
     </w:p>
@@ -222,12 +242,12 @@
     </w:p>
     <w:p>
       <w:r>
+        <w:t>Gennemlæsning</w:t>
+      </w:r>
+    </w:p>
+    <w:p>
+      <w:r>
         <w:lastRenderedPageBreak/>
-        <w:t>Gennemlæsning</w:t>
-      </w:r>
-    </w:p>
-    <w:p>
-      <w:r>
         <w:t>Korrektur</w:t>
       </w:r>
     </w:p>
@@ -414,7 +434,7 @@
     <w:lsdException w:name="Table Web 2" w:semiHidden="1" w:unhideWhenUsed="1"/>
     <w:lsdException w:name="Table Web 3" w:semiHidden="1" w:unhideWhenUsed="1"/>
     <w:lsdException w:name="Balloon Text" w:semiHidden="1" w:unhideWhenUsed="1"/>
-    <w:lsdException w:name="Table Grid" w:semiHidden="1" w:uiPriority="59" w:unhideWhenUsed="1"/>
+    <w:lsdException w:name="Table Grid" w:uiPriority="59"/>
     <w:lsdException w:name="Table Theme" w:semiHidden="1" w:unhideWhenUsed="1"/>
     <w:lsdException w:name="Placeholder Text" w:semiHidden="1"/>
     <w:lsdException w:name="No Spacing" w:uiPriority="1" w:qFormat="1"/>

</xml_diff>

<commit_message>
fjernet ting der ikke længere mangler
</commit_message>
<xml_diff>
--- a/HVAD DER SKAL LAVES I RAPPORTEN VIGTIG!!!!!!!!!!.docx
+++ b/HVAD DER SKAL LAVES I RAPPORTEN VIGTIG!!!!!!!!!!.docx
@@ -4,7 +4,7 @@
   <w:body>
     <w:p>
       <w:pPr>
-        <w:pStyle w:val="Title"/>
+        <w:pStyle w:val="Titel"/>
       </w:pPr>
       <w:r>
         <w:t>Skriv til Rasmus eller Simon, hvis i er i tvivl om, hvad der skal stå i hvert afsnit</w:t>
@@ -12,7 +12,7 @@
     </w:p>
     <w:p>
       <w:pPr>
-        <w:pStyle w:val="Heading1"/>
+        <w:pStyle w:val="Overskrift1"/>
         <w:spacing w:line="240" w:lineRule="auto"/>
         <w:rPr>
           <w:lang w:val="en-GB"/>
@@ -38,20 +38,6 @@
         <w:rPr>
           <w:lang w:val="en-GB"/>
         </w:rPr>
-        <w:t>Main</w:t>
-      </w:r>
-    </w:p>
-    <w:p>
-      <w:pPr>
-        <w:spacing w:line="240" w:lineRule="auto"/>
-        <w:rPr>
-          <w:lang w:val="en-GB"/>
-        </w:rPr>
-      </w:pPr>
-      <w:r>
-        <w:rPr>
-          <w:lang w:val="en-GB"/>
-        </w:rPr>
         <w:t>Crossover</w:t>
       </w:r>
     </w:p>
@@ -62,196 +48,159 @@
           <w:lang w:val="en-GB"/>
         </w:rPr>
       </w:pPr>
+    </w:p>
+    <w:p>
+      <w:pPr>
+        <w:pStyle w:val="Overskrift1"/>
+        <w:spacing w:line="240" w:lineRule="auto"/>
+        <w:rPr>
+          <w:lang w:val="en-GB"/>
+        </w:rPr>
+      </w:pPr>
+      <w:r>
+        <w:rPr>
+          <w:lang w:val="en-GB"/>
+        </w:rPr>
+        <w:t xml:space="preserve">Test </w:t>
+      </w:r>
       <w:proofErr w:type="spellStart"/>
       <w:r>
         <w:rPr>
           <w:lang w:val="en-GB"/>
         </w:rPr>
-        <w:t>Genetik</w:t>
+        <w:t>af</w:t>
       </w:r>
       <w:proofErr w:type="spellEnd"/>
-    </w:p>
-    <w:p>
-      <w:pPr>
-        <w:spacing w:line="240" w:lineRule="auto"/>
-        <w:rPr>
-          <w:lang w:val="en-GB"/>
-        </w:rPr>
-      </w:pPr>
-      <w:r>
-        <w:rPr>
-          <w:lang w:val="en-GB"/>
-        </w:rPr>
-        <w:t>Choose individual</w:t>
-      </w:r>
+      <w:r>
+        <w:rPr>
+          <w:lang w:val="en-GB"/>
+        </w:rPr>
+        <w:t xml:space="preserve"> </w:t>
+      </w:r>
+      <w:proofErr w:type="spellStart"/>
+      <w:r>
+        <w:rPr>
+          <w:lang w:val="en-GB"/>
+        </w:rPr>
+        <w:t>programmet</w:t>
+      </w:r>
+      <w:proofErr w:type="spellEnd"/>
+    </w:p>
+    <w:p>
+      <w:pPr>
+        <w:spacing w:line="240" w:lineRule="auto"/>
+        <w:rPr>
+          <w:lang w:val="en-GB"/>
+        </w:rPr>
+      </w:pPr>
+      <w:r>
+        <w:rPr>
+          <w:lang w:val="en-GB"/>
+        </w:rPr>
+        <w:t>Fitness, crossover</w:t>
+      </w:r>
+    </w:p>
+    <w:p>
+      <w:pPr>
+        <w:spacing w:line="240" w:lineRule="auto"/>
+        <w:rPr>
+          <w:lang w:val="en-US"/>
+        </w:rPr>
+      </w:pPr>
+      <w:r>
+        <w:rPr>
+          <w:lang w:val="en-US"/>
+        </w:rPr>
+        <w:t>Overall test</w:t>
+      </w:r>
+    </w:p>
+    <w:p>
+      <w:pPr>
+        <w:spacing w:line="240" w:lineRule="auto"/>
+        <w:rPr>
+          <w:lang w:val="en-US"/>
+        </w:rPr>
+      </w:pPr>
+    </w:p>
+    <w:p>
+      <w:pPr>
+        <w:pStyle w:val="Overskrift1"/>
+      </w:pPr>
+      <w:r>
+        <w:t>Videreudvikling skal udvides</w:t>
+      </w:r>
+    </w:p>
+    <w:p>
+      <w:pPr>
+        <w:spacing w:line="240" w:lineRule="auto"/>
+      </w:pPr>
+    </w:p>
+    <w:p>
+      <w:pPr>
+        <w:pStyle w:val="Overskrift1"/>
+        <w:spacing w:line="240" w:lineRule="auto"/>
+      </w:pPr>
+      <w:r>
+        <w:t>Programvurdering</w:t>
+      </w:r>
+    </w:p>
+    <w:p>
+      <w:pPr>
+        <w:pStyle w:val="Overskrift1"/>
+        <w:spacing w:line="240" w:lineRule="auto"/>
+      </w:pPr>
+    </w:p>
+    <w:p>
+      <w:pPr>
+        <w:pStyle w:val="Overskrift1"/>
+        <w:spacing w:line="240" w:lineRule="auto"/>
+      </w:pPr>
+      <w:r>
+        <w:t>Konklusion</w:t>
+      </w:r>
+    </w:p>
+    <w:p>
+      <w:pPr>
+        <w:spacing w:line="240" w:lineRule="auto"/>
+      </w:pPr>
+    </w:p>
+    <w:p>
+      <w:pPr>
+        <w:spacing w:line="240" w:lineRule="auto"/>
+      </w:pPr>
+    </w:p>
+    <w:p>
+      <w:pPr>
+        <w:pStyle w:val="Overskrift1"/>
+      </w:pPr>
+      <w:r>
+        <w:t>Rapport struktur</w:t>
+      </w:r>
+    </w:p>
+    <w:p>
+      <w:r>
+        <w:t>Kigget på referencer i bunden af siden</w:t>
+      </w:r>
+    </w:p>
+    <w:p>
+      <w:r>
+        <w:t>Generel formatering</w:t>
+      </w:r>
+    </w:p>
+    <w:p>
+      <w:r>
+        <w:t>Gennemlæsning</w:t>
+      </w:r>
+    </w:p>
+    <w:p>
+      <w:r>
+        <w:t>Korrektur</w:t>
+      </w:r>
+    </w:p>
+    <w:p>
       <w:bookmarkStart w:id="0" w:name="_GoBack"/>
       <w:bookmarkEnd w:id="0"/>
     </w:p>
-    <w:p>
-      <w:pPr>
-        <w:spacing w:line="240" w:lineRule="auto"/>
-        <w:rPr>
-          <w:lang w:val="en-GB"/>
-        </w:rPr>
-      </w:pPr>
-      <w:proofErr w:type="spellStart"/>
-      <w:r>
-        <w:rPr>
-          <w:lang w:val="en-GB"/>
-        </w:rPr>
-        <w:t>Diagrammer</w:t>
-      </w:r>
-      <w:proofErr w:type="spellEnd"/>
-    </w:p>
-    <w:p>
-      <w:pPr>
-        <w:spacing w:line="240" w:lineRule="auto"/>
-        <w:rPr>
-          <w:lang w:val="en-GB"/>
-        </w:rPr>
-      </w:pPr>
-    </w:p>
-    <w:p>
-      <w:pPr>
-        <w:pStyle w:val="Heading1"/>
-        <w:spacing w:line="240" w:lineRule="auto"/>
-        <w:rPr>
-          <w:lang w:val="en-GB"/>
-        </w:rPr>
-      </w:pPr>
-      <w:r>
-        <w:rPr>
-          <w:lang w:val="en-GB"/>
-        </w:rPr>
-        <w:t xml:space="preserve">Test </w:t>
-      </w:r>
-      <w:proofErr w:type="spellStart"/>
-      <w:r>
-        <w:rPr>
-          <w:lang w:val="en-GB"/>
-        </w:rPr>
-        <w:t>af</w:t>
-      </w:r>
-      <w:proofErr w:type="spellEnd"/>
-      <w:r>
-        <w:rPr>
-          <w:lang w:val="en-GB"/>
-        </w:rPr>
-        <w:t xml:space="preserve"> </w:t>
-      </w:r>
-      <w:proofErr w:type="spellStart"/>
-      <w:r>
-        <w:rPr>
-          <w:lang w:val="en-GB"/>
-        </w:rPr>
-        <w:t>programmet</w:t>
-      </w:r>
-      <w:proofErr w:type="spellEnd"/>
-    </w:p>
-    <w:p>
-      <w:pPr>
-        <w:spacing w:line="240" w:lineRule="auto"/>
-        <w:rPr>
-          <w:lang w:val="en-GB"/>
-        </w:rPr>
-      </w:pPr>
-      <w:r>
-        <w:rPr>
-          <w:lang w:val="en-GB"/>
-        </w:rPr>
-        <w:t>Fitness, crossover, mutation</w:t>
-      </w:r>
-    </w:p>
-    <w:p>
-      <w:pPr>
-        <w:spacing w:line="240" w:lineRule="auto"/>
-      </w:pPr>
-      <w:r>
-        <w:t>Overall test</w:t>
-      </w:r>
-    </w:p>
-    <w:p>
-      <w:pPr>
-        <w:spacing w:line="240" w:lineRule="auto"/>
-      </w:pPr>
-    </w:p>
-    <w:p>
-      <w:pPr>
-        <w:pStyle w:val="Heading1"/>
-      </w:pPr>
-      <w:r>
-        <w:t>Videreudvikling skal udvides</w:t>
-      </w:r>
-    </w:p>
-    <w:p>
-      <w:pPr>
-        <w:spacing w:line="240" w:lineRule="auto"/>
-      </w:pPr>
-    </w:p>
-    <w:p>
-      <w:pPr>
-        <w:pStyle w:val="Heading1"/>
-        <w:spacing w:line="240" w:lineRule="auto"/>
-      </w:pPr>
-      <w:r>
-        <w:t>Programvurdering</w:t>
-      </w:r>
-    </w:p>
-    <w:p>
-      <w:pPr>
-        <w:pStyle w:val="Heading1"/>
-        <w:spacing w:line="240" w:lineRule="auto"/>
-      </w:pPr>
-    </w:p>
-    <w:p>
-      <w:pPr>
-        <w:pStyle w:val="Heading1"/>
-        <w:spacing w:line="240" w:lineRule="auto"/>
-      </w:pPr>
-      <w:r>
-        <w:t>Konklusion</w:t>
-      </w:r>
-    </w:p>
-    <w:p>
-      <w:pPr>
-        <w:spacing w:line="240" w:lineRule="auto"/>
-      </w:pPr>
-    </w:p>
-    <w:p>
-      <w:pPr>
-        <w:spacing w:line="240" w:lineRule="auto"/>
-      </w:pPr>
-    </w:p>
-    <w:p>
-      <w:pPr>
-        <w:pStyle w:val="Heading1"/>
-      </w:pPr>
-      <w:r>
-        <w:t>Rapport struktur</w:t>
-      </w:r>
-    </w:p>
-    <w:p>
-      <w:r>
-        <w:t>Kigget på referencer i bunden af siden</w:t>
-      </w:r>
-    </w:p>
-    <w:p>
-      <w:r>
-        <w:t>Generel formatering</w:t>
-      </w:r>
-    </w:p>
-    <w:p>
-      <w:r>
-        <w:t>Gennemlæsning</w:t>
-      </w:r>
-    </w:p>
-    <w:p>
-      <w:r>
-        <w:lastRenderedPageBreak/>
-        <w:t>Korrektur</w:t>
-      </w:r>
-    </w:p>
-    <w:p/>
     <w:sectPr>
       <w:pgSz w:w="11906" w:h="16838"/>
       <w:pgMar w:top="1701" w:right="1134" w:bottom="1701" w:left="1134" w:header="708" w:footer="708" w:gutter="0"/>
@@ -659,11 +608,11 @@
     <w:name w:val="Normal"/>
     <w:qFormat/>
   </w:style>
-  <w:style w:type="paragraph" w:styleId="Heading1">
+  <w:style w:type="paragraph" w:styleId="Overskrift1">
     <w:name w:val="heading 1"/>
     <w:basedOn w:val="Normal"/>
     <w:next w:val="Normal"/>
-    <w:link w:val="Heading1Char"/>
+    <w:link w:val="Overskrift1Tegn"/>
     <w:uiPriority w:val="9"/>
     <w:qFormat/>
     <w:rsid w:val="0082579F"/>
@@ -682,11 +631,11 @@
       <w:szCs w:val="28"/>
     </w:rPr>
   </w:style>
-  <w:style w:type="paragraph" w:styleId="Heading2">
+  <w:style w:type="paragraph" w:styleId="Overskrift2">
     <w:name w:val="heading 2"/>
     <w:basedOn w:val="Normal"/>
     <w:next w:val="Normal"/>
-    <w:link w:val="Heading2Char"/>
+    <w:link w:val="Overskrift2Tegn"/>
     <w:uiPriority w:val="9"/>
     <w:unhideWhenUsed/>
     <w:qFormat/>
@@ -706,13 +655,13 @@
       <w:szCs w:val="26"/>
     </w:rPr>
   </w:style>
-  <w:style w:type="character" w:default="1" w:styleId="DefaultParagraphFont">
+  <w:style w:type="character" w:default="1" w:styleId="Standardskrifttypeiafsnit">
     <w:name w:val="Default Paragraph Font"/>
     <w:uiPriority w:val="1"/>
     <w:semiHidden/>
     <w:unhideWhenUsed/>
   </w:style>
-  <w:style w:type="table" w:default="1" w:styleId="TableNormal">
+  <w:style w:type="table" w:default="1" w:styleId="Tabel-Normal">
     <w:name w:val="Normal Table"/>
     <w:uiPriority w:val="99"/>
     <w:semiHidden/>
@@ -727,16 +676,16 @@
       </w:tblCellMar>
     </w:tblPr>
   </w:style>
-  <w:style w:type="numbering" w:default="1" w:styleId="NoList">
+  <w:style w:type="numbering" w:default="1" w:styleId="Ingenoversigt">
     <w:name w:val="No List"/>
     <w:uiPriority w:val="99"/>
     <w:semiHidden/>
     <w:unhideWhenUsed/>
   </w:style>
-  <w:style w:type="character" w:customStyle="1" w:styleId="Heading1Char">
-    <w:name w:val="Heading 1 Char"/>
-    <w:basedOn w:val="DefaultParagraphFont"/>
-    <w:link w:val="Heading1"/>
+  <w:style w:type="character" w:customStyle="1" w:styleId="Overskrift1Tegn">
+    <w:name w:val="Overskrift 1 Tegn"/>
+    <w:basedOn w:val="Standardskrifttypeiafsnit"/>
+    <w:link w:val="Overskrift1"/>
     <w:uiPriority w:val="9"/>
     <w:rsid w:val="0082579F"/>
     <w:rPr>
@@ -748,10 +697,10 @@
       <w:szCs w:val="28"/>
     </w:rPr>
   </w:style>
-  <w:style w:type="character" w:customStyle="1" w:styleId="Heading2Char">
-    <w:name w:val="Heading 2 Char"/>
-    <w:basedOn w:val="DefaultParagraphFont"/>
-    <w:link w:val="Heading2"/>
+  <w:style w:type="character" w:customStyle="1" w:styleId="Overskrift2Tegn">
+    <w:name w:val="Overskrift 2 Tegn"/>
+    <w:basedOn w:val="Standardskrifttypeiafsnit"/>
+    <w:link w:val="Overskrift2"/>
     <w:uiPriority w:val="9"/>
     <w:rsid w:val="0082579F"/>
     <w:rPr>
@@ -763,11 +712,11 @@
       <w:szCs w:val="26"/>
     </w:rPr>
   </w:style>
-  <w:style w:type="paragraph" w:styleId="Title">
+  <w:style w:type="paragraph" w:styleId="Titel">
     <w:name w:val="Title"/>
     <w:basedOn w:val="Normal"/>
     <w:next w:val="Normal"/>
-    <w:link w:val="TitleChar"/>
+    <w:link w:val="TitelTegn"/>
     <w:uiPriority w:val="10"/>
     <w:qFormat/>
     <w:rsid w:val="0082579F"/>
@@ -787,10 +736,10 @@
       <w:szCs w:val="52"/>
     </w:rPr>
   </w:style>
-  <w:style w:type="character" w:customStyle="1" w:styleId="TitleChar">
-    <w:name w:val="Title Char"/>
-    <w:basedOn w:val="DefaultParagraphFont"/>
-    <w:link w:val="Title"/>
+  <w:style w:type="character" w:customStyle="1" w:styleId="TitelTegn">
+    <w:name w:val="Titel Tegn"/>
+    <w:basedOn w:val="Standardskrifttypeiafsnit"/>
+    <w:link w:val="Titel"/>
     <w:uiPriority w:val="10"/>
     <w:rsid w:val="0082579F"/>
     <w:rPr>

</xml_diff>